<commit_message>
fix cycle and add one more example
</commit_message>
<xml_diff>
--- a/SDE-2019/Documents/Титульный лист.docx
+++ b/SDE-2019/Documents/Титульный лист.docx
@@ -1,6 +1,6 @@
 
 <file path=word/document.xml><?xml version="1.0" encoding="utf-8"?>
-<w:document xmlns:wpc="http://schemas.microsoft.com/office/word/2010/wordprocessingCanvas" xmlns:cx="http://schemas.microsoft.com/office/drawing/2014/chartex" xmlns:cx1="http://schemas.microsoft.com/office/drawing/2015/9/8/chartex" xmlns:cx2="http://schemas.microsoft.com/office/drawing/2015/10/21/chartex" xmlns:cx3="http://schemas.microsoft.com/office/drawing/2016/5/9/chartex" xmlns:cx4="http://schemas.microsoft.com/office/drawing/2016/5/10/chartex" xmlns:cx5="http://schemas.microsoft.com/office/drawing/2016/5/11/chartex" xmlns:cx6="http://schemas.microsoft.com/office/drawing/2016/5/12/chartex" xmlns:cx7="http://schemas.microsoft.com/office/drawing/2016/5/13/chartex" xmlns:cx8="http://schemas.microsoft.com/office/drawing/2016/5/14/chartex" xmlns:mc="http://schemas.openxmlformats.org/markup-compatibility/2006" xmlns:aink="http://schemas.microsoft.com/office/drawing/2016/ink" xmlns:am3d="http://schemas.microsoft.com/office/drawing/2017/model3d" xmlns:o="urn:schemas-microsoft-com:office:office" xmlns:r="http://schemas.openxmlformats.org/officeDocument/2006/relationships" xmlns:m="http://schemas.openxmlformats.org/officeDocument/2006/math" xmlns:v="urn:schemas-microsoft-com:vml" xmlns:wp14="http://schemas.microsoft.com/office/word/2010/wordprocessingDrawing" xmlns:wp="http://schemas.openxmlformats.org/drawingml/2006/wordprocessingDrawing" xmlns:w10="urn:schemas-microsoft-com:office:word" xmlns:w="http://schemas.openxmlformats.org/wordprocessingml/2006/main" xmlns:w14="http://schemas.microsoft.com/office/word/2010/wordml" xmlns:w15="http://schemas.microsoft.com/office/word/2012/wordml" xmlns:w16cid="http://schemas.microsoft.com/office/word/2016/wordml/cid" xmlns:w16se="http://schemas.microsoft.com/office/word/2015/wordml/symex" xmlns:wpg="http://schemas.microsoft.com/office/word/2010/wordprocessingGroup" xmlns:wpi="http://schemas.microsoft.com/office/word/2010/wordprocessingInk" xmlns:wne="http://schemas.microsoft.com/office/word/2006/wordml" xmlns:wps="http://schemas.microsoft.com/office/word/2010/wordprocessingShape" mc:Ignorable="w14 w15 w16se w16cid wp14">
+<w:document xmlns:wpc="http://schemas.microsoft.com/office/word/2010/wordprocessingCanvas" xmlns:cx="http://schemas.microsoft.com/office/drawing/2014/chartex" xmlns:cx1="http://schemas.microsoft.com/office/drawing/2015/9/8/chartex" xmlns:cx2="http://schemas.microsoft.com/office/drawing/2015/10/21/chartex" xmlns:cx3="http://schemas.microsoft.com/office/drawing/2016/5/9/chartex" xmlns:cx4="http://schemas.microsoft.com/office/drawing/2016/5/10/chartex" xmlns:cx5="http://schemas.microsoft.com/office/drawing/2016/5/11/chartex" xmlns:cx6="http://schemas.microsoft.com/office/drawing/2016/5/12/chartex" xmlns:cx7="http://schemas.microsoft.com/office/drawing/2016/5/13/chartex" xmlns:cx8="http://schemas.microsoft.com/office/drawing/2016/5/14/chartex" xmlns:mc="http://schemas.openxmlformats.org/markup-compatibility/2006" xmlns:aink="http://schemas.microsoft.com/office/drawing/2016/ink" xmlns:am3d="http://schemas.microsoft.com/office/drawing/2017/model3d" xmlns:o="urn:schemas-microsoft-com:office:office" xmlns:r="http://schemas.openxmlformats.org/officeDocument/2006/relationships" xmlns:m="http://schemas.openxmlformats.org/officeDocument/2006/math" xmlns:v="urn:schemas-microsoft-com:vml" xmlns:wp14="http://schemas.microsoft.com/office/word/2010/wordprocessingDrawing" xmlns:wp="http://schemas.openxmlformats.org/drawingml/2006/wordprocessingDrawing" xmlns:w10="urn:schemas-microsoft-com:office:word" xmlns:w="http://schemas.openxmlformats.org/wordprocessingml/2006/main" xmlns:w14="http://schemas.microsoft.com/office/word/2010/wordml" xmlns:w15="http://schemas.microsoft.com/office/word/2012/wordml" xmlns:w16cex="http://schemas.microsoft.com/office/word/2018/wordml/cex" xmlns:w16cid="http://schemas.microsoft.com/office/word/2016/wordml/cid" xmlns:w16="http://schemas.microsoft.com/office/word/2018/wordml" xmlns:w16se="http://schemas.microsoft.com/office/word/2015/wordml/symex" xmlns:wpg="http://schemas.microsoft.com/office/word/2010/wordprocessingGroup" xmlns:wpi="http://schemas.microsoft.com/office/word/2010/wordprocessingInk" xmlns:wne="http://schemas.microsoft.com/office/word/2006/wordml" xmlns:wps="http://schemas.microsoft.com/office/word/2010/wordprocessingShape" mc:Ignorable="w14 w15 w16se w16cid w16 w16cex wp14">
   <w:body>
     <w:p>
       <w:pPr>
@@ -674,445 +674,9 @@
           <w:sz w:val="28"/>
           <w:szCs w:val="28"/>
           <w:u w:val="single"/>
-        </w:rPr>
-        <w:t>8</w:t>
-      </w:r>
-      <w:r>
-        <w:rPr>
-          <w:rFonts w:ascii="Times New Roman" w:hAnsi="Times New Roman" w:cs="Times New Roman"/>
-          <w:sz w:val="28"/>
-          <w:szCs w:val="28"/>
-          <w:u w:val="single"/>
-        </w:rPr>
-        <w:t>»</w:t>
-      </w:r>
-      <w:r>
-        <w:rPr>
-          <w:rFonts w:ascii="Times New Roman" w:hAnsi="Times New Roman" w:cs="Times New Roman"/>
-          <w:sz w:val="28"/>
-          <w:szCs w:val="28"/>
-          <w:u w:val="single"/>
-        </w:rPr>
-        <w:tab/>
-      </w:r>
-      <w:r>
-        <w:rPr>
-          <w:rFonts w:ascii="Times New Roman" w:hAnsi="Times New Roman" w:cs="Times New Roman"/>
-          <w:sz w:val="28"/>
-          <w:szCs w:val="28"/>
-          <w:u w:val="single"/>
-        </w:rPr>
-        <w:tab/>
-      </w:r>
-      <w:r>
-        <w:rPr>
-          <w:rFonts w:ascii="Times New Roman" w:hAnsi="Times New Roman" w:cs="Times New Roman"/>
-          <w:sz w:val="28"/>
-          <w:szCs w:val="28"/>
-          <w:u w:val="single"/>
-        </w:rPr>
-        <w:tab/>
-      </w:r>
-      <w:r>
-        <w:rPr>
-          <w:rFonts w:ascii="Times New Roman" w:hAnsi="Times New Roman" w:cs="Times New Roman"/>
-          <w:sz w:val="28"/>
-          <w:szCs w:val="28"/>
-          <w:u w:val="single"/>
-        </w:rPr>
-        <w:tab/>
-      </w:r>
-    </w:p>
-    <w:p>
-      <w:pPr>
-        <w:pStyle w:val="NoSpacing"/>
-        <w:rPr>
-          <w:rFonts w:ascii="Times New Roman" w:hAnsi="Times New Roman" w:cs="Times New Roman"/>
-          <w:sz w:val="28"/>
-          <w:szCs w:val="28"/>
-        </w:rPr>
-      </w:pPr>
-    </w:p>
-    <w:p>
-      <w:pPr>
-        <w:pStyle w:val="NoSpacing"/>
-        <w:spacing w:before="240"/>
-        <w:rPr>
-          <w:rFonts w:ascii="Times New Roman" w:hAnsi="Times New Roman" w:cs="Times New Roman"/>
-          <w:sz w:val="28"/>
-          <w:szCs w:val="28"/>
-          <w:vertAlign w:val="superscript"/>
-        </w:rPr>
-      </w:pPr>
-      <w:r>
-        <w:rPr>
-          <w:rFonts w:ascii="Times New Roman" w:hAnsi="Times New Roman" w:cs="Times New Roman"/>
-          <w:sz w:val="28"/>
-          <w:szCs w:val="28"/>
-        </w:rPr>
-        <w:t xml:space="preserve">Выполнил студент </w:t>
-      </w:r>
-      <w:r>
-        <w:rPr>
-          <w:rFonts w:ascii="Times New Roman" w:hAnsi="Times New Roman" w:cs="Times New Roman"/>
-          <w:sz w:val="28"/>
-          <w:szCs w:val="28"/>
-          <w:u w:val="single"/>
-        </w:rPr>
-        <w:tab/>
-      </w:r>
-      <w:r>
-        <w:rPr>
-          <w:rFonts w:ascii="Times New Roman" w:hAnsi="Times New Roman" w:cs="Times New Roman"/>
-          <w:sz w:val="28"/>
-          <w:szCs w:val="28"/>
-          <w:u w:val="single"/>
-        </w:rPr>
-        <w:tab/>
-      </w:r>
-      <w:r>
-        <w:rPr>
-          <w:rFonts w:ascii="Times New Roman" w:hAnsi="Times New Roman" w:cs="Times New Roman"/>
-          <w:sz w:val="28"/>
-          <w:szCs w:val="28"/>
-          <w:u w:val="single"/>
-        </w:rPr>
-        <w:tab/>
-      </w:r>
-      <w:r>
-        <w:rPr>
-          <w:rFonts w:ascii="Times New Roman" w:hAnsi="Times New Roman" w:cs="Times New Roman"/>
-          <w:sz w:val="28"/>
-          <w:szCs w:val="28"/>
-          <w:u w:val="single"/>
-        </w:rPr>
-        <w:tab/>
-      </w:r>
-      <w:r>
-        <w:rPr>
-          <w:rFonts w:ascii="Times New Roman" w:hAnsi="Times New Roman" w:cs="Times New Roman"/>
-          <w:sz w:val="28"/>
-          <w:szCs w:val="28"/>
-          <w:u w:val="single"/>
-        </w:rPr>
-        <w:t xml:space="preserve">Селицкий Данил Евгеньевич   </w:t>
-      </w:r>
-      <w:r>
-        <w:rPr>
-          <w:rFonts w:ascii="Times New Roman" w:hAnsi="Times New Roman" w:cs="Times New Roman"/>
-          <w:sz w:val="28"/>
-          <w:szCs w:val="28"/>
-          <w:u w:val="single"/>
-        </w:rPr>
-        <w:tab/>
-      </w:r>
-      <w:r>
-        <w:rPr>
-          <w:rFonts w:ascii="Times New Roman" w:hAnsi="Times New Roman" w:cs="Times New Roman"/>
-          <w:sz w:val="28"/>
-          <w:szCs w:val="28"/>
-          <w:u w:val="single"/>
-        </w:rPr>
-        <w:tab/>
-      </w:r>
-      <w:r>
-        <w:rPr>
-          <w:rFonts w:ascii="Times New Roman" w:hAnsi="Times New Roman" w:cs="Times New Roman"/>
-          <w:sz w:val="28"/>
-          <w:szCs w:val="28"/>
-          <w:vertAlign w:val="superscript"/>
-        </w:rPr>
-        <w:t xml:space="preserve">                                                                                                             </w:t>
-      </w:r>
-    </w:p>
-    <w:p>
-      <w:pPr>
-        <w:pStyle w:val="NoSpacing"/>
-        <w:ind w:left="4956" w:firstLine="708"/>
-        <w:rPr>
-          <w:rFonts w:ascii="Times New Roman" w:hAnsi="Times New Roman" w:cs="Times New Roman"/>
-          <w:sz w:val="28"/>
-          <w:szCs w:val="28"/>
-        </w:rPr>
-      </w:pPr>
-      <w:r>
-        <w:rPr>
-          <w:rFonts w:ascii="Times New Roman" w:hAnsi="Times New Roman" w:cs="Times New Roman"/>
-          <w:sz w:val="28"/>
-          <w:szCs w:val="28"/>
-          <w:vertAlign w:val="superscript"/>
-        </w:rPr>
-        <w:t>(Ф.И.О.)</w:t>
-      </w:r>
-    </w:p>
-    <w:p>
-      <w:pPr>
-        <w:pStyle w:val="NoSpacing"/>
-        <w:rPr>
-          <w:rFonts w:ascii="Times New Roman" w:hAnsi="Times New Roman" w:cs="Times New Roman"/>
-          <w:sz w:val="28"/>
-          <w:szCs w:val="28"/>
-          <w:u w:val="single"/>
-        </w:rPr>
-      </w:pPr>
-      <w:r>
-        <w:rPr>
-          <w:rFonts w:ascii="Times New Roman" w:hAnsi="Times New Roman" w:cs="Times New Roman"/>
-          <w:sz w:val="28"/>
-          <w:szCs w:val="28"/>
-        </w:rPr>
-        <w:t xml:space="preserve">Руководитель проекта </w:t>
-      </w:r>
-      <w:r>
-        <w:rPr>
-          <w:rFonts w:ascii="Times New Roman" w:hAnsi="Times New Roman" w:cs="Times New Roman"/>
-          <w:sz w:val="28"/>
-          <w:szCs w:val="28"/>
-          <w:u w:val="single"/>
-        </w:rPr>
-        <w:tab/>
-      </w:r>
-      <w:r>
-        <w:rPr>
-          <w:rFonts w:ascii="Times New Roman" w:hAnsi="Times New Roman" w:cs="Times New Roman"/>
-          <w:sz w:val="28"/>
-          <w:szCs w:val="28"/>
-          <w:u w:val="single"/>
-        </w:rPr>
-        <w:tab/>
-      </w:r>
-      <w:r>
-        <w:rPr>
-          <w:rFonts w:ascii="Times New Roman" w:hAnsi="Times New Roman" w:cs="Times New Roman"/>
-          <w:sz w:val="28"/>
-          <w:szCs w:val="28"/>
-          <w:u w:val="single"/>
-        </w:rPr>
-        <w:tab/>
-      </w:r>
-      <w:r>
-        <w:rPr>
-          <w:rFonts w:ascii="Times New Roman" w:hAnsi="Times New Roman" w:cs="Times New Roman"/>
-          <w:sz w:val="28"/>
-          <w:szCs w:val="28"/>
-          <w:u w:val="single"/>
-        </w:rPr>
-        <w:tab/>
-      </w:r>
-      <w:r>
-        <w:rPr>
-          <w:rFonts w:ascii="Times New Roman" w:hAnsi="Times New Roman" w:cs="Times New Roman"/>
-          <w:sz w:val="28"/>
-          <w:szCs w:val="28"/>
-          <w:u w:val="single"/>
-        </w:rPr>
-        <w:t xml:space="preserve">ст.пр. </w:t>
-      </w:r>
-      <w:r>
-        <w:rPr>
-          <w:rFonts w:ascii="Times New Roman" w:hAnsi="Times New Roman" w:cs="Times New Roman"/>
-          <w:sz w:val="28"/>
-          <w:szCs w:val="28"/>
-          <w:u w:val="single"/>
-        </w:rPr>
-        <w:t>Н</w:t>
-      </w:r>
-      <w:r>
-        <w:rPr>
-          <w:rFonts w:ascii="Times New Roman" w:hAnsi="Times New Roman" w:cs="Times New Roman"/>
-          <w:sz w:val="28"/>
-          <w:szCs w:val="28"/>
-          <w:u w:val="single"/>
-        </w:rPr>
-        <w:t>аркевич Аделина Сергеевна</w:t>
-      </w:r>
-      <w:r>
-        <w:rPr>
-          <w:rFonts w:ascii="Times New Roman" w:hAnsi="Times New Roman" w:cs="Times New Roman"/>
-          <w:sz w:val="28"/>
-          <w:szCs w:val="28"/>
-          <w:u w:val="single"/>
-        </w:rPr>
-        <w:tab/>
-      </w:r>
-    </w:p>
-    <w:p>
-      <w:pPr>
-        <w:pStyle w:val="NoSpacing"/>
-        <w:ind w:left="4956"/>
-        <w:rPr>
-          <w:rFonts w:ascii="Times New Roman" w:hAnsi="Times New Roman" w:cs="Times New Roman"/>
-          <w:sz w:val="28"/>
-          <w:szCs w:val="28"/>
-          <w:vertAlign w:val="superscript"/>
-        </w:rPr>
-      </w:pPr>
-      <w:r>
-        <w:rPr>
-          <w:rFonts w:ascii="Times New Roman" w:hAnsi="Times New Roman" w:cs="Times New Roman"/>
-          <w:sz w:val="28"/>
-          <w:szCs w:val="28"/>
-          <w:vertAlign w:val="superscript"/>
-        </w:rPr>
-        <w:t>(учен. степень, звание, должность, подпись, Ф.И.О.)</w:t>
-      </w:r>
-    </w:p>
-    <w:p>
-      <w:pPr>
-        <w:pStyle w:val="NoSpacing"/>
-        <w:rPr>
-          <w:rFonts w:ascii="Times New Roman" w:hAnsi="Times New Roman" w:cs="Times New Roman"/>
-          <w:sz w:val="28"/>
-          <w:szCs w:val="28"/>
-          <w:u w:val="single"/>
-        </w:rPr>
-      </w:pPr>
-      <w:r>
-        <w:rPr>
-          <w:rFonts w:ascii="Times New Roman" w:hAnsi="Times New Roman" w:cs="Times New Roman"/>
-          <w:sz w:val="28"/>
-          <w:szCs w:val="28"/>
-        </w:rPr>
-        <w:t xml:space="preserve">Заведующий кафедрой </w:t>
-      </w:r>
-      <w:r>
-        <w:rPr>
-          <w:rFonts w:ascii="Times New Roman" w:hAnsi="Times New Roman" w:cs="Times New Roman"/>
-          <w:sz w:val="28"/>
-          <w:szCs w:val="28"/>
-          <w:u w:val="single"/>
-        </w:rPr>
-        <w:tab/>
-      </w:r>
-      <w:r>
-        <w:rPr>
-          <w:rFonts w:ascii="Times New Roman" w:hAnsi="Times New Roman" w:cs="Times New Roman"/>
-          <w:sz w:val="28"/>
-          <w:szCs w:val="28"/>
-          <w:u w:val="single"/>
-        </w:rPr>
-        <w:tab/>
-      </w:r>
-      <w:r>
-        <w:rPr>
-          <w:rFonts w:ascii="Times New Roman" w:hAnsi="Times New Roman" w:cs="Times New Roman"/>
-          <w:sz w:val="28"/>
-          <w:szCs w:val="28"/>
-          <w:u w:val="single"/>
-        </w:rPr>
-        <w:tab/>
-      </w:r>
-      <w:r>
-        <w:rPr>
-          <w:rFonts w:ascii="Times New Roman" w:hAnsi="Times New Roman" w:cs="Times New Roman"/>
-          <w:sz w:val="28"/>
-          <w:szCs w:val="28"/>
-          <w:u w:val="single"/>
-        </w:rPr>
-        <w:tab/>
-      </w:r>
-      <w:r>
-        <w:rPr>
-          <w:rFonts w:ascii="Times New Roman" w:hAnsi="Times New Roman" w:cs="Times New Roman"/>
-          <w:sz w:val="28"/>
-          <w:szCs w:val="28"/>
-          <w:u w:val="single"/>
-        </w:rPr>
-        <w:t xml:space="preserve">к.т.н., доц. </w:t>
-      </w:r>
-      <w:r>
-        <w:rPr>
-          <w:rFonts w:ascii="Times New Roman" w:hAnsi="Times New Roman" w:cs="Times New Roman"/>
-          <w:sz w:val="28"/>
-          <w:szCs w:val="28"/>
-          <w:u w:val="single"/>
-        </w:rPr>
-        <w:t>Пацей Н.В</w:t>
-      </w:r>
-      <w:r>
-        <w:rPr>
-          <w:rFonts w:ascii="Times New Roman" w:hAnsi="Times New Roman" w:cs="Times New Roman"/>
-          <w:sz w:val="28"/>
-          <w:szCs w:val="28"/>
-          <w:u w:val="single"/>
-        </w:rPr>
-        <w:t>.</w:t>
-      </w:r>
-      <w:r>
-        <w:rPr>
-          <w:rFonts w:ascii="Times New Roman" w:hAnsi="Times New Roman" w:cs="Times New Roman"/>
-          <w:sz w:val="28"/>
-          <w:szCs w:val="28"/>
-          <w:u w:val="single"/>
-        </w:rPr>
-        <w:tab/>
-      </w:r>
-      <w:r>
-        <w:rPr>
-          <w:rFonts w:ascii="Times New Roman" w:hAnsi="Times New Roman" w:cs="Times New Roman"/>
-          <w:sz w:val="28"/>
-          <w:szCs w:val="28"/>
-          <w:u w:val="single"/>
-        </w:rPr>
-        <w:tab/>
-      </w:r>
-      <w:r>
-        <w:rPr>
-          <w:rFonts w:ascii="Times New Roman" w:hAnsi="Times New Roman" w:cs="Times New Roman"/>
-          <w:sz w:val="28"/>
-          <w:szCs w:val="28"/>
-          <w:u w:val="single"/>
-        </w:rPr>
-        <w:tab/>
-      </w:r>
-      <w:r>
-        <w:rPr>
-          <w:rFonts w:ascii="Times New Roman" w:hAnsi="Times New Roman" w:cs="Times New Roman"/>
-          <w:sz w:val="28"/>
-          <w:szCs w:val="28"/>
-          <w:u w:val="single"/>
-        </w:rPr>
-        <w:tab/>
-      </w:r>
-    </w:p>
-    <w:p>
-      <w:pPr>
-        <w:pStyle w:val="NoSpacing"/>
-        <w:ind w:left="4956"/>
-        <w:rPr>
-          <w:rFonts w:ascii="Times New Roman" w:hAnsi="Times New Roman" w:cs="Times New Roman"/>
-          <w:sz w:val="28"/>
-          <w:szCs w:val="28"/>
-          <w:vertAlign w:val="superscript"/>
-        </w:rPr>
-      </w:pPr>
-      <w:r>
-        <w:rPr>
-          <w:rFonts w:ascii="Times New Roman" w:hAnsi="Times New Roman" w:cs="Times New Roman"/>
-          <w:sz w:val="28"/>
-          <w:szCs w:val="28"/>
-          <w:vertAlign w:val="superscript"/>
-        </w:rPr>
-        <w:t>(учен. степень, звание, должность, подпись, Ф.И.О.)</w:t>
-      </w:r>
-    </w:p>
-    <w:p>
-      <w:pPr>
-        <w:pStyle w:val="NoSpacing"/>
-        <w:rPr>
-          <w:rFonts w:ascii="Times New Roman" w:hAnsi="Times New Roman" w:cs="Times New Roman"/>
-          <w:sz w:val="28"/>
-          <w:szCs w:val="28"/>
-          <w:u w:val="single"/>
-        </w:rPr>
-      </w:pPr>
-      <w:r>
-        <w:rPr>
-          <w:rFonts w:ascii="Times New Roman" w:hAnsi="Times New Roman" w:cs="Times New Roman"/>
-          <w:sz w:val="28"/>
-          <w:szCs w:val="28"/>
-        </w:rPr>
-        <w:t>Ко</w:t>
+          <w:lang w:val="en-US"/>
+        </w:rPr>
+        <w:t>9</w:t>
       </w:r>
       <w:bookmarkStart w:id="3" w:name="_GoBack"/>
       <w:bookmarkEnd w:id="3"/>
@@ -1121,8 +685,437 @@
           <w:rFonts w:ascii="Times New Roman" w:hAnsi="Times New Roman" w:cs="Times New Roman"/>
           <w:sz w:val="28"/>
           <w:szCs w:val="28"/>
-        </w:rPr>
-        <w:t xml:space="preserve">нсультанты </w:t>
+          <w:u w:val="single"/>
+        </w:rPr>
+        <w:t>»</w:t>
+      </w:r>
+      <w:r>
+        <w:rPr>
+          <w:rFonts w:ascii="Times New Roman" w:hAnsi="Times New Roman" w:cs="Times New Roman"/>
+          <w:sz w:val="28"/>
+          <w:szCs w:val="28"/>
+          <w:u w:val="single"/>
+        </w:rPr>
+        <w:tab/>
+      </w:r>
+      <w:r>
+        <w:rPr>
+          <w:rFonts w:ascii="Times New Roman" w:hAnsi="Times New Roman" w:cs="Times New Roman"/>
+          <w:sz w:val="28"/>
+          <w:szCs w:val="28"/>
+          <w:u w:val="single"/>
+        </w:rPr>
+        <w:tab/>
+      </w:r>
+      <w:r>
+        <w:rPr>
+          <w:rFonts w:ascii="Times New Roman" w:hAnsi="Times New Roman" w:cs="Times New Roman"/>
+          <w:sz w:val="28"/>
+          <w:szCs w:val="28"/>
+          <w:u w:val="single"/>
+        </w:rPr>
+        <w:tab/>
+      </w:r>
+      <w:r>
+        <w:rPr>
+          <w:rFonts w:ascii="Times New Roman" w:hAnsi="Times New Roman" w:cs="Times New Roman"/>
+          <w:sz w:val="28"/>
+          <w:szCs w:val="28"/>
+          <w:u w:val="single"/>
+        </w:rPr>
+        <w:tab/>
+      </w:r>
+    </w:p>
+    <w:p>
+      <w:pPr>
+        <w:pStyle w:val="NoSpacing"/>
+        <w:rPr>
+          <w:rFonts w:ascii="Times New Roman" w:hAnsi="Times New Roman" w:cs="Times New Roman"/>
+          <w:sz w:val="28"/>
+          <w:szCs w:val="28"/>
+        </w:rPr>
+      </w:pPr>
+    </w:p>
+    <w:p>
+      <w:pPr>
+        <w:pStyle w:val="NoSpacing"/>
+        <w:spacing w:before="240"/>
+        <w:rPr>
+          <w:rFonts w:ascii="Times New Roman" w:hAnsi="Times New Roman" w:cs="Times New Roman"/>
+          <w:sz w:val="28"/>
+          <w:szCs w:val="28"/>
+          <w:vertAlign w:val="superscript"/>
+        </w:rPr>
+      </w:pPr>
+      <w:r>
+        <w:rPr>
+          <w:rFonts w:ascii="Times New Roman" w:hAnsi="Times New Roman" w:cs="Times New Roman"/>
+          <w:sz w:val="28"/>
+          <w:szCs w:val="28"/>
+        </w:rPr>
+        <w:t xml:space="preserve">Выполнил студент </w:t>
+      </w:r>
+      <w:r>
+        <w:rPr>
+          <w:rFonts w:ascii="Times New Roman" w:hAnsi="Times New Roman" w:cs="Times New Roman"/>
+          <w:sz w:val="28"/>
+          <w:szCs w:val="28"/>
+          <w:u w:val="single"/>
+        </w:rPr>
+        <w:tab/>
+      </w:r>
+      <w:r>
+        <w:rPr>
+          <w:rFonts w:ascii="Times New Roman" w:hAnsi="Times New Roman" w:cs="Times New Roman"/>
+          <w:sz w:val="28"/>
+          <w:szCs w:val="28"/>
+          <w:u w:val="single"/>
+        </w:rPr>
+        <w:tab/>
+      </w:r>
+      <w:r>
+        <w:rPr>
+          <w:rFonts w:ascii="Times New Roman" w:hAnsi="Times New Roman" w:cs="Times New Roman"/>
+          <w:sz w:val="28"/>
+          <w:szCs w:val="28"/>
+          <w:u w:val="single"/>
+        </w:rPr>
+        <w:tab/>
+      </w:r>
+      <w:r>
+        <w:rPr>
+          <w:rFonts w:ascii="Times New Roman" w:hAnsi="Times New Roman" w:cs="Times New Roman"/>
+          <w:sz w:val="28"/>
+          <w:szCs w:val="28"/>
+          <w:u w:val="single"/>
+        </w:rPr>
+        <w:tab/>
+      </w:r>
+      <w:r>
+        <w:rPr>
+          <w:rFonts w:ascii="Times New Roman" w:hAnsi="Times New Roman" w:cs="Times New Roman"/>
+          <w:sz w:val="28"/>
+          <w:szCs w:val="28"/>
+          <w:u w:val="single"/>
+        </w:rPr>
+        <w:t xml:space="preserve">Селицкий Данил Евгеньевич   </w:t>
+      </w:r>
+      <w:r>
+        <w:rPr>
+          <w:rFonts w:ascii="Times New Roman" w:hAnsi="Times New Roman" w:cs="Times New Roman"/>
+          <w:sz w:val="28"/>
+          <w:szCs w:val="28"/>
+          <w:u w:val="single"/>
+        </w:rPr>
+        <w:tab/>
+      </w:r>
+      <w:r>
+        <w:rPr>
+          <w:rFonts w:ascii="Times New Roman" w:hAnsi="Times New Roman" w:cs="Times New Roman"/>
+          <w:sz w:val="28"/>
+          <w:szCs w:val="28"/>
+          <w:u w:val="single"/>
+        </w:rPr>
+        <w:tab/>
+      </w:r>
+      <w:r>
+        <w:rPr>
+          <w:rFonts w:ascii="Times New Roman" w:hAnsi="Times New Roman" w:cs="Times New Roman"/>
+          <w:sz w:val="28"/>
+          <w:szCs w:val="28"/>
+          <w:vertAlign w:val="superscript"/>
+        </w:rPr>
+        <w:t xml:space="preserve">                                                                                                             </w:t>
+      </w:r>
+    </w:p>
+    <w:p>
+      <w:pPr>
+        <w:pStyle w:val="NoSpacing"/>
+        <w:ind w:left="4956" w:firstLine="708"/>
+        <w:rPr>
+          <w:rFonts w:ascii="Times New Roman" w:hAnsi="Times New Roman" w:cs="Times New Roman"/>
+          <w:sz w:val="28"/>
+          <w:szCs w:val="28"/>
+        </w:rPr>
+      </w:pPr>
+      <w:r>
+        <w:rPr>
+          <w:rFonts w:ascii="Times New Roman" w:hAnsi="Times New Roman" w:cs="Times New Roman"/>
+          <w:sz w:val="28"/>
+          <w:szCs w:val="28"/>
+          <w:vertAlign w:val="superscript"/>
+        </w:rPr>
+        <w:t>(Ф.И.О.)</w:t>
+      </w:r>
+    </w:p>
+    <w:p>
+      <w:pPr>
+        <w:pStyle w:val="NoSpacing"/>
+        <w:rPr>
+          <w:rFonts w:ascii="Times New Roman" w:hAnsi="Times New Roman" w:cs="Times New Roman"/>
+          <w:sz w:val="28"/>
+          <w:szCs w:val="28"/>
+          <w:u w:val="single"/>
+        </w:rPr>
+      </w:pPr>
+      <w:r>
+        <w:rPr>
+          <w:rFonts w:ascii="Times New Roman" w:hAnsi="Times New Roman" w:cs="Times New Roman"/>
+          <w:sz w:val="28"/>
+          <w:szCs w:val="28"/>
+        </w:rPr>
+        <w:t xml:space="preserve">Руководитель проекта </w:t>
+      </w:r>
+      <w:r>
+        <w:rPr>
+          <w:rFonts w:ascii="Times New Roman" w:hAnsi="Times New Roman" w:cs="Times New Roman"/>
+          <w:sz w:val="28"/>
+          <w:szCs w:val="28"/>
+          <w:u w:val="single"/>
+        </w:rPr>
+        <w:tab/>
+      </w:r>
+      <w:r>
+        <w:rPr>
+          <w:rFonts w:ascii="Times New Roman" w:hAnsi="Times New Roman" w:cs="Times New Roman"/>
+          <w:sz w:val="28"/>
+          <w:szCs w:val="28"/>
+          <w:u w:val="single"/>
+        </w:rPr>
+        <w:tab/>
+      </w:r>
+      <w:r>
+        <w:rPr>
+          <w:rFonts w:ascii="Times New Roman" w:hAnsi="Times New Roman" w:cs="Times New Roman"/>
+          <w:sz w:val="28"/>
+          <w:szCs w:val="28"/>
+          <w:u w:val="single"/>
+        </w:rPr>
+        <w:tab/>
+      </w:r>
+      <w:r>
+        <w:rPr>
+          <w:rFonts w:ascii="Times New Roman" w:hAnsi="Times New Roman" w:cs="Times New Roman"/>
+          <w:sz w:val="28"/>
+          <w:szCs w:val="28"/>
+          <w:u w:val="single"/>
+        </w:rPr>
+        <w:tab/>
+      </w:r>
+      <w:r>
+        <w:rPr>
+          <w:rFonts w:ascii="Times New Roman" w:hAnsi="Times New Roman" w:cs="Times New Roman"/>
+          <w:sz w:val="28"/>
+          <w:szCs w:val="28"/>
+          <w:u w:val="single"/>
+        </w:rPr>
+        <w:t xml:space="preserve">ст.пр. </w:t>
+      </w:r>
+      <w:r>
+        <w:rPr>
+          <w:rFonts w:ascii="Times New Roman" w:hAnsi="Times New Roman" w:cs="Times New Roman"/>
+          <w:sz w:val="28"/>
+          <w:szCs w:val="28"/>
+          <w:u w:val="single"/>
+        </w:rPr>
+        <w:t>Н</w:t>
+      </w:r>
+      <w:r>
+        <w:rPr>
+          <w:rFonts w:ascii="Times New Roman" w:hAnsi="Times New Roman" w:cs="Times New Roman"/>
+          <w:sz w:val="28"/>
+          <w:szCs w:val="28"/>
+          <w:u w:val="single"/>
+        </w:rPr>
+        <w:t>аркевич Аделина Сергеевна</w:t>
+      </w:r>
+      <w:r>
+        <w:rPr>
+          <w:rFonts w:ascii="Times New Roman" w:hAnsi="Times New Roman" w:cs="Times New Roman"/>
+          <w:sz w:val="28"/>
+          <w:szCs w:val="28"/>
+          <w:u w:val="single"/>
+        </w:rPr>
+        <w:tab/>
+      </w:r>
+    </w:p>
+    <w:p>
+      <w:pPr>
+        <w:pStyle w:val="NoSpacing"/>
+        <w:ind w:left="4956"/>
+        <w:rPr>
+          <w:rFonts w:ascii="Times New Roman" w:hAnsi="Times New Roman" w:cs="Times New Roman"/>
+          <w:sz w:val="28"/>
+          <w:szCs w:val="28"/>
+          <w:vertAlign w:val="superscript"/>
+        </w:rPr>
+      </w:pPr>
+      <w:r>
+        <w:rPr>
+          <w:rFonts w:ascii="Times New Roman" w:hAnsi="Times New Roman" w:cs="Times New Roman"/>
+          <w:sz w:val="28"/>
+          <w:szCs w:val="28"/>
+          <w:vertAlign w:val="superscript"/>
+        </w:rPr>
+        <w:t>(учен. степень, звание, должность, подпись, Ф.И.О.)</w:t>
+      </w:r>
+    </w:p>
+    <w:p>
+      <w:pPr>
+        <w:pStyle w:val="NoSpacing"/>
+        <w:rPr>
+          <w:rFonts w:ascii="Times New Roman" w:hAnsi="Times New Roman" w:cs="Times New Roman"/>
+          <w:sz w:val="28"/>
+          <w:szCs w:val="28"/>
+          <w:u w:val="single"/>
+        </w:rPr>
+      </w:pPr>
+      <w:r>
+        <w:rPr>
+          <w:rFonts w:ascii="Times New Roman" w:hAnsi="Times New Roman" w:cs="Times New Roman"/>
+          <w:sz w:val="28"/>
+          <w:szCs w:val="28"/>
+        </w:rPr>
+        <w:t xml:space="preserve">Заведующий кафедрой </w:t>
+      </w:r>
+      <w:r>
+        <w:rPr>
+          <w:rFonts w:ascii="Times New Roman" w:hAnsi="Times New Roman" w:cs="Times New Roman"/>
+          <w:sz w:val="28"/>
+          <w:szCs w:val="28"/>
+          <w:u w:val="single"/>
+        </w:rPr>
+        <w:tab/>
+      </w:r>
+      <w:r>
+        <w:rPr>
+          <w:rFonts w:ascii="Times New Roman" w:hAnsi="Times New Roman" w:cs="Times New Roman"/>
+          <w:sz w:val="28"/>
+          <w:szCs w:val="28"/>
+          <w:u w:val="single"/>
+        </w:rPr>
+        <w:tab/>
+      </w:r>
+      <w:r>
+        <w:rPr>
+          <w:rFonts w:ascii="Times New Roman" w:hAnsi="Times New Roman" w:cs="Times New Roman"/>
+          <w:sz w:val="28"/>
+          <w:szCs w:val="28"/>
+          <w:u w:val="single"/>
+        </w:rPr>
+        <w:tab/>
+      </w:r>
+      <w:r>
+        <w:rPr>
+          <w:rFonts w:ascii="Times New Roman" w:hAnsi="Times New Roman" w:cs="Times New Roman"/>
+          <w:sz w:val="28"/>
+          <w:szCs w:val="28"/>
+          <w:u w:val="single"/>
+        </w:rPr>
+        <w:tab/>
+      </w:r>
+      <w:r>
+        <w:rPr>
+          <w:rFonts w:ascii="Times New Roman" w:hAnsi="Times New Roman" w:cs="Times New Roman"/>
+          <w:sz w:val="28"/>
+          <w:szCs w:val="28"/>
+          <w:u w:val="single"/>
+        </w:rPr>
+        <w:t xml:space="preserve">к.т.н., доц. </w:t>
+      </w:r>
+      <w:r>
+        <w:rPr>
+          <w:rFonts w:ascii="Times New Roman" w:hAnsi="Times New Roman" w:cs="Times New Roman"/>
+          <w:sz w:val="28"/>
+          <w:szCs w:val="28"/>
+          <w:u w:val="single"/>
+        </w:rPr>
+        <w:t>Пацей Н.В</w:t>
+      </w:r>
+      <w:r>
+        <w:rPr>
+          <w:rFonts w:ascii="Times New Roman" w:hAnsi="Times New Roman" w:cs="Times New Roman"/>
+          <w:sz w:val="28"/>
+          <w:szCs w:val="28"/>
+          <w:u w:val="single"/>
+        </w:rPr>
+        <w:t>.</w:t>
+      </w:r>
+      <w:r>
+        <w:rPr>
+          <w:rFonts w:ascii="Times New Roman" w:hAnsi="Times New Roman" w:cs="Times New Roman"/>
+          <w:sz w:val="28"/>
+          <w:szCs w:val="28"/>
+          <w:u w:val="single"/>
+        </w:rPr>
+        <w:tab/>
+      </w:r>
+      <w:r>
+        <w:rPr>
+          <w:rFonts w:ascii="Times New Roman" w:hAnsi="Times New Roman" w:cs="Times New Roman"/>
+          <w:sz w:val="28"/>
+          <w:szCs w:val="28"/>
+          <w:u w:val="single"/>
+        </w:rPr>
+        <w:tab/>
+      </w:r>
+      <w:r>
+        <w:rPr>
+          <w:rFonts w:ascii="Times New Roman" w:hAnsi="Times New Roman" w:cs="Times New Roman"/>
+          <w:sz w:val="28"/>
+          <w:szCs w:val="28"/>
+          <w:u w:val="single"/>
+        </w:rPr>
+        <w:tab/>
+      </w:r>
+      <w:r>
+        <w:rPr>
+          <w:rFonts w:ascii="Times New Roman" w:hAnsi="Times New Roman" w:cs="Times New Roman"/>
+          <w:sz w:val="28"/>
+          <w:szCs w:val="28"/>
+          <w:u w:val="single"/>
+        </w:rPr>
+        <w:tab/>
+      </w:r>
+    </w:p>
+    <w:p>
+      <w:pPr>
+        <w:pStyle w:val="NoSpacing"/>
+        <w:ind w:left="4956"/>
+        <w:rPr>
+          <w:rFonts w:ascii="Times New Roman" w:hAnsi="Times New Roman" w:cs="Times New Roman"/>
+          <w:sz w:val="28"/>
+          <w:szCs w:val="28"/>
+          <w:vertAlign w:val="superscript"/>
+        </w:rPr>
+      </w:pPr>
+      <w:r>
+        <w:rPr>
+          <w:rFonts w:ascii="Times New Roman" w:hAnsi="Times New Roman" w:cs="Times New Roman"/>
+          <w:sz w:val="28"/>
+          <w:szCs w:val="28"/>
+          <w:vertAlign w:val="superscript"/>
+        </w:rPr>
+        <w:t>(учен. степень, звание, должность, подпись, Ф.И.О.)</w:t>
+      </w:r>
+    </w:p>
+    <w:p>
+      <w:pPr>
+        <w:pStyle w:val="NoSpacing"/>
+        <w:rPr>
+          <w:rFonts w:ascii="Times New Roman" w:hAnsi="Times New Roman" w:cs="Times New Roman"/>
+          <w:sz w:val="28"/>
+          <w:szCs w:val="28"/>
+          <w:u w:val="single"/>
+        </w:rPr>
+      </w:pPr>
+      <w:r>
+        <w:rPr>
+          <w:rFonts w:ascii="Times New Roman" w:hAnsi="Times New Roman" w:cs="Times New Roman"/>
+          <w:sz w:val="28"/>
+          <w:szCs w:val="28"/>
+        </w:rPr>
+        <w:t xml:space="preserve">Консультанты </w:t>
       </w:r>
       <w:r>
         <w:rPr>
@@ -1754,7 +1747,7 @@
 </file>
 
 <file path=word/endnotes.xml><?xml version="1.0" encoding="utf-8"?>
-<w:endnotes xmlns:wpc="http://schemas.microsoft.com/office/word/2010/wordprocessingCanvas" xmlns:cx="http://schemas.microsoft.com/office/drawing/2014/chartex" xmlns:cx1="http://schemas.microsoft.com/office/drawing/2015/9/8/chartex" xmlns:cx2="http://schemas.microsoft.com/office/drawing/2015/10/21/chartex" xmlns:cx3="http://schemas.microsoft.com/office/drawing/2016/5/9/chartex" xmlns:cx4="http://schemas.microsoft.com/office/drawing/2016/5/10/chartex" xmlns:cx5="http://schemas.microsoft.com/office/drawing/2016/5/11/chartex" xmlns:cx6="http://schemas.microsoft.com/office/drawing/2016/5/12/chartex" xmlns:cx7="http://schemas.microsoft.com/office/drawing/2016/5/13/chartex" xmlns:cx8="http://schemas.microsoft.com/office/drawing/2016/5/14/chartex" xmlns:mc="http://schemas.openxmlformats.org/markup-compatibility/2006" xmlns:aink="http://schemas.microsoft.com/office/drawing/2016/ink" xmlns:am3d="http://schemas.microsoft.com/office/drawing/2017/model3d" xmlns:o="urn:schemas-microsoft-com:office:office" xmlns:r="http://schemas.openxmlformats.org/officeDocument/2006/relationships" xmlns:m="http://schemas.openxmlformats.org/officeDocument/2006/math" xmlns:v="urn:schemas-microsoft-com:vml" xmlns:wp14="http://schemas.microsoft.com/office/word/2010/wordprocessingDrawing" xmlns:wp="http://schemas.openxmlformats.org/drawingml/2006/wordprocessingDrawing" xmlns:w10="urn:schemas-microsoft-com:office:word" xmlns:w="http://schemas.openxmlformats.org/wordprocessingml/2006/main" xmlns:w14="http://schemas.microsoft.com/office/word/2010/wordml" xmlns:w15="http://schemas.microsoft.com/office/word/2012/wordml" xmlns:w16cid="http://schemas.microsoft.com/office/word/2016/wordml/cid" xmlns:w16se="http://schemas.microsoft.com/office/word/2015/wordml/symex" xmlns:wpg="http://schemas.microsoft.com/office/word/2010/wordprocessingGroup" xmlns:wpi="http://schemas.microsoft.com/office/word/2010/wordprocessingInk" xmlns:wne="http://schemas.microsoft.com/office/word/2006/wordml" xmlns:wps="http://schemas.microsoft.com/office/word/2010/wordprocessingShape" mc:Ignorable="w14 w15 w16se w16cid wp14">
+<w:endnotes xmlns:wpc="http://schemas.microsoft.com/office/word/2010/wordprocessingCanvas" xmlns:cx="http://schemas.microsoft.com/office/drawing/2014/chartex" xmlns:cx1="http://schemas.microsoft.com/office/drawing/2015/9/8/chartex" xmlns:cx2="http://schemas.microsoft.com/office/drawing/2015/10/21/chartex" xmlns:cx3="http://schemas.microsoft.com/office/drawing/2016/5/9/chartex" xmlns:cx4="http://schemas.microsoft.com/office/drawing/2016/5/10/chartex" xmlns:cx5="http://schemas.microsoft.com/office/drawing/2016/5/11/chartex" xmlns:cx6="http://schemas.microsoft.com/office/drawing/2016/5/12/chartex" xmlns:cx7="http://schemas.microsoft.com/office/drawing/2016/5/13/chartex" xmlns:cx8="http://schemas.microsoft.com/office/drawing/2016/5/14/chartex" xmlns:mc="http://schemas.openxmlformats.org/markup-compatibility/2006" xmlns:aink="http://schemas.microsoft.com/office/drawing/2016/ink" xmlns:am3d="http://schemas.microsoft.com/office/drawing/2017/model3d" xmlns:o="urn:schemas-microsoft-com:office:office" xmlns:r="http://schemas.openxmlformats.org/officeDocument/2006/relationships" xmlns:m="http://schemas.openxmlformats.org/officeDocument/2006/math" xmlns:v="urn:schemas-microsoft-com:vml" xmlns:wp14="http://schemas.microsoft.com/office/word/2010/wordprocessingDrawing" xmlns:wp="http://schemas.openxmlformats.org/drawingml/2006/wordprocessingDrawing" xmlns:w10="urn:schemas-microsoft-com:office:word" xmlns:w="http://schemas.openxmlformats.org/wordprocessingml/2006/main" xmlns:w14="http://schemas.microsoft.com/office/word/2010/wordml" xmlns:w15="http://schemas.microsoft.com/office/word/2012/wordml" xmlns:w16cex="http://schemas.microsoft.com/office/word/2018/wordml/cex" xmlns:w16cid="http://schemas.microsoft.com/office/word/2016/wordml/cid" xmlns:w16="http://schemas.microsoft.com/office/word/2018/wordml" xmlns:w16se="http://schemas.microsoft.com/office/word/2015/wordml/symex" xmlns:wpg="http://schemas.microsoft.com/office/word/2010/wordprocessingGroup" xmlns:wpi="http://schemas.microsoft.com/office/word/2010/wordprocessingInk" xmlns:wne="http://schemas.microsoft.com/office/word/2006/wordml" xmlns:wps="http://schemas.microsoft.com/office/word/2010/wordprocessingShape" mc:Ignorable="w14 w15 w16se w16cid w16 w16cex wp14">
   <w:endnote w:type="separator" w:id="-1">
     <w:p>
       <w:pPr>
@@ -1779,7 +1772,7 @@
 </file>
 
 <file path=word/footnotes.xml><?xml version="1.0" encoding="utf-8"?>
-<w:footnotes xmlns:wpc="http://schemas.microsoft.com/office/word/2010/wordprocessingCanvas" xmlns:cx="http://schemas.microsoft.com/office/drawing/2014/chartex" xmlns:cx1="http://schemas.microsoft.com/office/drawing/2015/9/8/chartex" xmlns:cx2="http://schemas.microsoft.com/office/drawing/2015/10/21/chartex" xmlns:cx3="http://schemas.microsoft.com/office/drawing/2016/5/9/chartex" xmlns:cx4="http://schemas.microsoft.com/office/drawing/2016/5/10/chartex" xmlns:cx5="http://schemas.microsoft.com/office/drawing/2016/5/11/chartex" xmlns:cx6="http://schemas.microsoft.com/office/drawing/2016/5/12/chartex" xmlns:cx7="http://schemas.microsoft.com/office/drawing/2016/5/13/chartex" xmlns:cx8="http://schemas.microsoft.com/office/drawing/2016/5/14/chartex" xmlns:mc="http://schemas.openxmlformats.org/markup-compatibility/2006" xmlns:aink="http://schemas.microsoft.com/office/drawing/2016/ink" xmlns:am3d="http://schemas.microsoft.com/office/drawing/2017/model3d" xmlns:o="urn:schemas-microsoft-com:office:office" xmlns:r="http://schemas.openxmlformats.org/officeDocument/2006/relationships" xmlns:m="http://schemas.openxmlformats.org/officeDocument/2006/math" xmlns:v="urn:schemas-microsoft-com:vml" xmlns:wp14="http://schemas.microsoft.com/office/word/2010/wordprocessingDrawing" xmlns:wp="http://schemas.openxmlformats.org/drawingml/2006/wordprocessingDrawing" xmlns:w10="urn:schemas-microsoft-com:office:word" xmlns:w="http://schemas.openxmlformats.org/wordprocessingml/2006/main" xmlns:w14="http://schemas.microsoft.com/office/word/2010/wordml" xmlns:w15="http://schemas.microsoft.com/office/word/2012/wordml" xmlns:w16cid="http://schemas.microsoft.com/office/word/2016/wordml/cid" xmlns:w16se="http://schemas.microsoft.com/office/word/2015/wordml/symex" xmlns:wpg="http://schemas.microsoft.com/office/word/2010/wordprocessingGroup" xmlns:wpi="http://schemas.microsoft.com/office/word/2010/wordprocessingInk" xmlns:wne="http://schemas.microsoft.com/office/word/2006/wordml" xmlns:wps="http://schemas.microsoft.com/office/word/2010/wordprocessingShape" mc:Ignorable="w14 w15 w16se w16cid wp14">
+<w:footnotes xmlns:wpc="http://schemas.microsoft.com/office/word/2010/wordprocessingCanvas" xmlns:cx="http://schemas.microsoft.com/office/drawing/2014/chartex" xmlns:cx1="http://schemas.microsoft.com/office/drawing/2015/9/8/chartex" xmlns:cx2="http://schemas.microsoft.com/office/drawing/2015/10/21/chartex" xmlns:cx3="http://schemas.microsoft.com/office/drawing/2016/5/9/chartex" xmlns:cx4="http://schemas.microsoft.com/office/drawing/2016/5/10/chartex" xmlns:cx5="http://schemas.microsoft.com/office/drawing/2016/5/11/chartex" xmlns:cx6="http://schemas.microsoft.com/office/drawing/2016/5/12/chartex" xmlns:cx7="http://schemas.microsoft.com/office/drawing/2016/5/13/chartex" xmlns:cx8="http://schemas.microsoft.com/office/drawing/2016/5/14/chartex" xmlns:mc="http://schemas.openxmlformats.org/markup-compatibility/2006" xmlns:aink="http://schemas.microsoft.com/office/drawing/2016/ink" xmlns:am3d="http://schemas.microsoft.com/office/drawing/2017/model3d" xmlns:o="urn:schemas-microsoft-com:office:office" xmlns:r="http://schemas.openxmlformats.org/officeDocument/2006/relationships" xmlns:m="http://schemas.openxmlformats.org/officeDocument/2006/math" xmlns:v="urn:schemas-microsoft-com:vml" xmlns:wp14="http://schemas.microsoft.com/office/word/2010/wordprocessingDrawing" xmlns:wp="http://schemas.openxmlformats.org/drawingml/2006/wordprocessingDrawing" xmlns:w10="urn:schemas-microsoft-com:office:word" xmlns:w="http://schemas.openxmlformats.org/wordprocessingml/2006/main" xmlns:w14="http://schemas.microsoft.com/office/word/2010/wordml" xmlns:w15="http://schemas.microsoft.com/office/word/2012/wordml" xmlns:w16cex="http://schemas.microsoft.com/office/word/2018/wordml/cex" xmlns:w16cid="http://schemas.microsoft.com/office/word/2016/wordml/cid" xmlns:w16="http://schemas.microsoft.com/office/word/2018/wordml" xmlns:w16se="http://schemas.microsoft.com/office/word/2015/wordml/symex" xmlns:wpg="http://schemas.microsoft.com/office/word/2010/wordprocessingGroup" xmlns:wpi="http://schemas.microsoft.com/office/word/2010/wordprocessingInk" xmlns:wne="http://schemas.microsoft.com/office/word/2006/wordml" xmlns:wps="http://schemas.microsoft.com/office/word/2010/wordprocessingShape" mc:Ignorable="w14 w15 w16se w16cid w16 w16cex wp14">
   <w:footnote w:type="separator" w:id="-1">
     <w:p>
       <w:pPr>
@@ -1804,7 +1797,7 @@
 </file>
 
 <file path=word/styles.xml><?xml version="1.0" encoding="utf-8"?>
-<w:styles xmlns:mc="http://schemas.openxmlformats.org/markup-compatibility/2006" xmlns:r="http://schemas.openxmlformats.org/officeDocument/2006/relationships" xmlns:w="http://schemas.openxmlformats.org/wordprocessingml/2006/main" xmlns:w14="http://schemas.microsoft.com/office/word/2010/wordml" xmlns:w15="http://schemas.microsoft.com/office/word/2012/wordml" xmlns:w16cid="http://schemas.microsoft.com/office/word/2016/wordml/cid" xmlns:w16se="http://schemas.microsoft.com/office/word/2015/wordml/symex" mc:Ignorable="w14 w15 w16se w16cid">
+<w:styles xmlns:mc="http://schemas.openxmlformats.org/markup-compatibility/2006" xmlns:r="http://schemas.openxmlformats.org/officeDocument/2006/relationships" xmlns:w="http://schemas.openxmlformats.org/wordprocessingml/2006/main" xmlns:w14="http://schemas.microsoft.com/office/word/2010/wordml" xmlns:w15="http://schemas.microsoft.com/office/word/2012/wordml" xmlns:w16cex="http://schemas.microsoft.com/office/word/2018/wordml/cex" xmlns:w16cid="http://schemas.microsoft.com/office/word/2016/wordml/cid" xmlns:w16="http://schemas.microsoft.com/office/word/2018/wordml" xmlns:w16se="http://schemas.microsoft.com/office/word/2015/wordml/symex" mc:Ignorable="w14 w15 w16se w16cid w16 w16cex">
   <w:docDefaults>
     <w:rPrDefault>
       <w:rPr>

</xml_diff>